<commit_message>
Made small correction on Doc
</commit_message>
<xml_diff>
--- a/Doc.docx
+++ b/Doc.docx
@@ -5,13 +5,23 @@
     <w:p>
       <w:pPr>
         <w:ind w:left="720"/>
-      </w:pPr>
-      <w:proofErr w:type="spellStart"/>
-      <w:r>
-        <w:t>Dasboard</w:t>
-      </w:r>
-      <w:proofErr w:type="spellEnd"/>
-      <w:r>
+        <w:rPr>
+          <w:b/>
+          <w:bCs/>
+        </w:rPr>
+      </w:pPr>
+      <w:r>
+        <w:rPr>
+          <w:b/>
+          <w:bCs/>
+        </w:rPr>
+        <w:t>Dashboard</w:t>
+      </w:r>
+      <w:r>
+        <w:rPr>
+          <w:b/>
+          <w:bCs/>
+        </w:rPr>
         <w:t>:</w:t>
       </w:r>
     </w:p>
@@ -25,6 +35,9 @@
         <w:ind w:left="720"/>
       </w:pPr>
       <w:r>
+        <w:rPr>
+          <w:noProof/>
+        </w:rPr>
         <w:drawing>
           <wp:inline distT="0" distB="0" distL="0" distR="0" wp14:anchorId="213D651A" wp14:editId="0DD2CFA5">
             <wp:extent cx="5943600" cy="3669665"/>
@@ -75,8 +88,16 @@
     <w:p>
       <w:pPr>
         <w:ind w:left="720"/>
-      </w:pPr>
-      <w:r>
+        <w:rPr>
+          <w:b/>
+          <w:bCs/>
+        </w:rPr>
+      </w:pPr>
+      <w:r>
+        <w:rPr>
+          <w:b/>
+          <w:bCs/>
+        </w:rPr>
         <w:t>Approach:</w:t>
       </w:r>
     </w:p>
@@ -219,64 +240,65 @@
           <w:b/>
           <w:bCs/>
         </w:rPr>
-        <w:t>1.</w:t>
-      </w:r>
-      <w:r>
+        <w:t>1.Embed the Report in Web Portal</w:t>
+      </w:r>
+    </w:p>
+    <w:p>
+      <w:pPr>
+        <w:numPr>
+          <w:ilvl w:val="0"/>
+          <w:numId w:val="1"/>
+        </w:numPr>
+      </w:pPr>
+      <w:r>
+        <w:t>Need to publish the report to the Power BI service.</w:t>
+      </w:r>
+    </w:p>
+    <w:p>
+      <w:pPr>
+        <w:numPr>
+          <w:ilvl w:val="0"/>
+          <w:numId w:val="1"/>
+        </w:numPr>
+      </w:pPr>
+      <w:r>
+        <w:t xml:space="preserve">From Power Bi Service, nee </w:t>
+      </w:r>
+      <w:proofErr w:type="spellStart"/>
+      <w:r>
+        <w:t>dto</w:t>
+      </w:r>
+      <w:proofErr w:type="spellEnd"/>
+      <w:r>
+        <w:t xml:space="preserve"> File --&gt;Menu --&gt;Website or Portal get the HTML Code and use html link to embed in the </w:t>
+      </w:r>
+      <w:proofErr w:type="spellStart"/>
+      <w:r>
+        <w:t>url</w:t>
+      </w:r>
+      <w:proofErr w:type="spellEnd"/>
+      <w:r>
+        <w:t>.</w:t>
+      </w:r>
+    </w:p>
+    <w:p>
+      <w:pPr>
+        <w:numPr>
+          <w:ilvl w:val="0"/>
+          <w:numId w:val="1"/>
+        </w:numPr>
+      </w:pPr>
+      <w:r>
+        <w:t>User Authentication / Row Level Security</w:t>
+      </w:r>
+    </w:p>
+    <w:p>
+      <w:pPr>
         <w:rPr>
           <w:b/>
           <w:bCs/>
         </w:rPr>
-        <w:t>Embed the Report in Web Portal</w:t>
-      </w:r>
-    </w:p>
-    <w:p>
-      <w:pPr>
-        <w:numPr>
-          <w:ilvl w:val="0"/>
-          <w:numId w:val="1"/>
-        </w:numPr>
-      </w:pPr>
-      <w:r>
-        <w:t>Need to publish the report to the Power BI service.</w:t>
-      </w:r>
-    </w:p>
-    <w:p>
-      <w:pPr>
-        <w:numPr>
-          <w:ilvl w:val="0"/>
-          <w:numId w:val="1"/>
-        </w:numPr>
-      </w:pPr>
-      <w:r>
-        <w:t xml:space="preserve">From Power Bi Service, nee </w:t>
-      </w:r>
-      <w:proofErr w:type="spellStart"/>
-      <w:r>
-        <w:t>dto</w:t>
-      </w:r>
-      <w:proofErr w:type="spellEnd"/>
-      <w:r>
-        <w:t xml:space="preserve"> File --&gt;Menu --&gt;Website or Portal get the HTML Code and use html link to embed in the </w:t>
-      </w:r>
-      <w:proofErr w:type="spellStart"/>
-      <w:r>
-        <w:t>url</w:t>
-      </w:r>
-      <w:proofErr w:type="spellEnd"/>
-      <w:r>
-        <w:t>.</w:t>
-      </w:r>
-    </w:p>
-    <w:p>
-      <w:pPr>
-        <w:numPr>
-          <w:ilvl w:val="0"/>
-          <w:numId w:val="1"/>
-        </w:numPr>
-      </w:pPr>
-      <w:r>
-        <w:t>User Authentication / Row Level Security</w:t>
-      </w:r>
+      </w:pPr>
     </w:p>
     <w:p>
       <w:pPr>
@@ -285,27 +307,12 @@
           <w:bCs/>
         </w:rPr>
       </w:pPr>
-    </w:p>
-    <w:p>
-      <w:pPr>
+      <w:r>
         <w:rPr>
           <w:b/>
           <w:bCs/>
         </w:rPr>
-      </w:pPr>
-      <w:r>
-        <w:rPr>
-          <w:b/>
-          <w:bCs/>
-        </w:rPr>
-        <w:t>2.</w:t>
-      </w:r>
-      <w:r>
-        <w:rPr>
-          <w:b/>
-          <w:bCs/>
-        </w:rPr>
-        <w:t>Row Level security can be achieved using Static/ Dynamic RLS in Power BI, following are the step to implement them.</w:t>
+        <w:t>2.Row Level security can be achieved using Static/ Dynamic RLS in Power BI, following are the step to implement them.</w:t>
       </w:r>
     </w:p>
     <w:p>
@@ -1690,6 +1697,7 @@
   <w:style w:type="character" w:default="1" w:styleId="DefaultParagraphFont">
     <w:name w:val="Default Paragraph Font"/>
     <w:uiPriority w:val="1"/>
+    <w:semiHidden/>
     <w:unhideWhenUsed/>
   </w:style>
   <w:style w:type="table" w:default="1" w:styleId="TableNormal">

</xml_diff>